<commit_message>
Adds async, promises, and ajax explanations to session 3 notes
</commit_message>
<xml_diff>
--- a/teaching_materials/session_3_notes.docx
+++ b/teaching_materials/session_3_notes.docx
@@ -33,8 +33,6 @@
       <w:r>
         <w:t>s</w:t>
       </w:r>
-      <w:bookmarkStart w:id="0" w:name="_GoBack"/>
-      <w:bookmarkEnd w:id="0"/>
       <w:r>
         <w:t xml:space="preserve"> web apps through the browser</w:t>
       </w:r>
@@ -87,13 +85,7 @@
         <w:t>NPM</w:t>
       </w:r>
       <w:r>
-        <w:t xml:space="preserve"> packages</w:t>
-      </w:r>
-      <w:r>
-        <w:t xml:space="preserve"> extend t</w:t>
-      </w:r>
-      <w:r>
-        <w:t xml:space="preserve">he capabilities of JavaScript because they are libraries </w:t>
+        <w:t xml:space="preserve"> packages extend the capabilities of JavaScript because they are libraries </w:t>
       </w:r>
       <w:r>
         <w:t xml:space="preserve">built by other developers </w:t>
@@ -153,10 +145,7 @@
         <w:t>already that has the capabilities that you need</w:t>
       </w:r>
       <w:r>
-        <w:t>.</w:t>
-      </w:r>
-      <w:r>
-        <w:t xml:space="preserve"> </w:t>
+        <w:t xml:space="preserve">. </w:t>
       </w:r>
       <w:r>
         <w:t>By using NPM, you will</w:t>
@@ -523,7 +512,96 @@
     </w:p>
     <w:p/>
     <w:p/>
+    <w:p>
+      <w:pPr>
+        <w:pStyle w:val="ListParagraph"/>
+        <w:numPr>
+          <w:ilvl w:val="0"/>
+          <w:numId w:val="1"/>
+        </w:numPr>
+      </w:pPr>
+      <w:r>
+        <w:t>Go through HTML file</w:t>
+      </w:r>
+    </w:p>
+    <w:p>
+      <w:pPr>
+        <w:pStyle w:val="ListParagraph"/>
+        <w:numPr>
+          <w:ilvl w:val="0"/>
+          <w:numId w:val="1"/>
+        </w:numPr>
+      </w:pPr>
+      <w:r>
+        <w:t>Add app.js file and discuss modules</w:t>
+      </w:r>
+    </w:p>
+    <w:p>
+      <w:r>
+        <w:t>Discuss synchronous vs asynchronous code</w:t>
+      </w:r>
+    </w:p>
+    <w:p>
+      <w:hyperlink r:id="rId5" w:history="1">
+        <w:r>
+          <w:rPr>
+            <w:rStyle w:val="Hyperlink"/>
+          </w:rPr>
+          <w:t>https://www.pluralsight.com/guides/front-end-javascript/introduction-to-asynchronous-javascript</w:t>
+        </w:r>
+      </w:hyperlink>
+      <w:r>
+        <w:t xml:space="preserve"> </w:t>
+      </w:r>
+    </w:p>
+    <w:p>
+      <w:r>
+        <w:t>Synchronous code is where one line of code is read by the interpreter, then the interpreter does what is indicated in that line, and then moves on to the next line and interprets that and so on. The second line cannot be run before the first line is finished running. An example of this kind of behavior would be when you’re waiting in line to get tickets for the movies. You can’t cut ahead of anyone before you.</w:t>
+      </w:r>
+    </w:p>
+    <w:p>
+      <w:r>
+        <w:t xml:space="preserve">Now, JavaScript is actually asynchronous. This means that when you </w:t>
+      </w:r>
+      <w:r>
+        <w:t>have one line of code, the interpreter could still be working on accomplishing what’s written in that line, but it moves on to the next line of code. So, you don’t have the lines interpreted and executed one by one, they are interpreted and then you don’t know when their execution finishes. For example, it’s like eating at a restaurant. You can order your food, and so can other tables. If another table ordered before you, you don’t have to wait to receive or eat your food before they are finished eating theirs, right?</w:t>
+      </w:r>
+    </w:p>
+    <w:p>
+      <w:r>
+        <w:t xml:space="preserve">One particular place we will see the importance of programming in a way to force our code to be synchronous is with our AJAX calls to the API/database. When we have a click event, then it calls the API, then we either get a success or error and the program has to respond accordingly (like display data or an error message), we want the lines to be executed in the way we set them up to be executed. We don’t want the interpreter to try to run the succeed function before an API call is even completed. So, one way we can do that is by using Promises in our code. </w:t>
+      </w:r>
+    </w:p>
+    <w:p>
+      <w:r>
+        <w:t>Promises force the code to be synchronous by using callback functions in a more standard way. What’s a callback? It’s a function that calls another function. So, when we use Promises, we can have one function run,</w:t>
+      </w:r>
+      <w:r>
+        <w:t xml:space="preserve"> </w:t>
+      </w:r>
+      <w:r>
+        <w:t>and then when it is finished</w:t>
+      </w:r>
+      <w:r>
+        <w:t>, it returns either a success or failure and then</w:t>
+      </w:r>
+      <w:r>
+        <w:t xml:space="preserve"> calls another function. </w:t>
+      </w:r>
+    </w:p>
     <w:p/>
+    <w:p/>
+    <w:p>
+      <w:r>
+        <w:t>What is AJAX?</w:t>
+      </w:r>
+      <w:r>
+        <w:br/>
+        <w:t>It stands for Asynchronous JavaScript and XML. Don’t worry about the XML part, jQuery and other libraries can take care of that for you. What AJAX does is it requests data from the server, receives data from the server, sends data to the server, and it doesn’t update the webpage by reloading it. You won’t see the page refresh when we make an AJAX call.</w:t>
+      </w:r>
+      <w:bookmarkStart w:id="0" w:name="_GoBack"/>
+      <w:bookmarkEnd w:id="0"/>
+    </w:p>
     <w:sectPr>
       <w:pgSz w:w="12240" w:h="15840"/>
       <w:pgMar w:top="1440" w:right="1440" w:bottom="1440" w:left="1440" w:header="720" w:footer="720" w:gutter="0"/>
@@ -773,6 +851,7 @@
     <w:lsdException w:name="HTML Sample" w:semiHidden="1" w:unhideWhenUsed="1"/>
     <w:lsdException w:name="HTML Typewriter" w:semiHidden="1" w:unhideWhenUsed="1"/>
     <w:lsdException w:name="HTML Variable" w:semiHidden="1" w:unhideWhenUsed="1"/>
+    <w:lsdException w:name="Normal Table" w:semiHidden="1" w:unhideWhenUsed="1"/>
     <w:lsdException w:name="annotation subject" w:semiHidden="1" w:unhideWhenUsed="1"/>
     <w:lsdException w:name="No List" w:semiHidden="1" w:unhideWhenUsed="1"/>
     <w:lsdException w:name="Outline List 1" w:semiHidden="1" w:unhideWhenUsed="1"/>
@@ -819,8 +898,10 @@
     <w:lsdException w:name="Table Subtle 2" w:semiHidden="1" w:unhideWhenUsed="1"/>
     <w:lsdException w:name="Table Web 1" w:semiHidden="1" w:unhideWhenUsed="1"/>
     <w:lsdException w:name="Table Web 2" w:semiHidden="1" w:unhideWhenUsed="1"/>
+    <w:lsdException w:name="Table Web 3" w:semiHidden="1" w:unhideWhenUsed="1"/>
     <w:lsdException w:name="Balloon Text" w:semiHidden="1" w:unhideWhenUsed="1"/>
     <w:lsdException w:name="Table Grid" w:uiPriority="39"/>
+    <w:lsdException w:name="Table Theme" w:semiHidden="1" w:unhideWhenUsed="1"/>
     <w:lsdException w:name="Note Level 1" w:semiHidden="1" w:unhideWhenUsed="1"/>
     <w:lsdException w:name="Note Level 2" w:semiHidden="1" w:unhideWhenUsed="1"/>
     <w:lsdException w:name="Note Level 3" w:semiHidden="1" w:unhideWhenUsed="1"/>
@@ -1089,6 +1170,17 @@
       <w:contextualSpacing/>
     </w:pPr>
   </w:style>
+  <w:style w:type="character" w:styleId="Hyperlink">
+    <w:name w:val="Hyperlink"/>
+    <w:basedOn w:val="DefaultParagraphFont"/>
+    <w:uiPriority w:val="99"/>
+    <w:unhideWhenUsed/>
+    <w:rsid w:val="003A79BD"/>
+    <w:rPr>
+      <w:color w:val="0563C1" w:themeColor="hyperlink"/>
+      <w:u w:val="single"/>
+    </w:rPr>
+  </w:style>
 </w:styles>
 </file>
 

</xml_diff>